<commit_message>
Besprechung und Anpassung, Notizen
</commit_message>
<xml_diff>
--- a/doc/InterviewFragenFinalOhneTextfeld - Dr.Hausmann.docx
+++ b/doc/InterviewFragenFinalOhneTextfeld - Dr.Hausmann.docx
@@ -296,12 +296,6 @@
               <w:pStyle w:val="Listenabsatz"/>
               <w:ind w:left="0"/>
             </w:pPr>
-          </w:p>
-          <w:p>
-            <w:pPr>
-              <w:pStyle w:val="Listenabsatz"/>
-              <w:ind w:left="0"/>
-            </w:pPr>
             <w:r>
               <w:t>Ja, bei Suchtkranken geht es oft darum, dass man eine Strategie festlegt und dann sind Angehörige Teil davon.</w:t>
             </w:r>
@@ -315,7 +309,22 @@
               <w:ind w:left="0"/>
             </w:pPr>
             <w:r>
-              <w:t xml:space="preserve">Bezüglich Kontaktierens könnte man sich eine Kaskade vorstellen. Die Kaskade enthält Kontakte, welche der «Wichtigkeit» nach hinterlegt sind. </w:t>
+              <w:t xml:space="preserve">Bezüglich Kontaktierens könnte man sich eine Kaskade vorstellen. </w:t>
+            </w:r>
+          </w:p>
+          <w:p>
+            <w:pPr>
+              <w:pStyle w:val="Listenabsatz"/>
+              <w:ind w:left="0"/>
+            </w:pPr>
+          </w:p>
+          <w:p>
+            <w:pPr>
+              <w:pStyle w:val="Listenabsatz"/>
+              <w:ind w:left="0"/>
+            </w:pPr>
+            <w:r>
+              <w:t xml:space="preserve">Die Kaskade enthält Kontakte, welche der «Wichtigkeit» nach hinterlegt sind. </w:t>
             </w:r>
           </w:p>
           <w:p>
@@ -325,6 +334,9 @@
             </w:pPr>
             <w:r>
               <w:t>Die App würde der Kaskade nachgehend, zu einen freien Kontakt eine Verbindung herstellen</w:t>
+            </w:r>
+            <w:r>
+              <w:t>.</w:t>
             </w:r>
           </w:p>
         </w:tc>
@@ -383,10 +395,10 @@
       </w:r>
       <w:r>
         <w:object w:dxaOrig="225" w:dyaOrig="225" w14:anchorId="73207441">
-          <v:shape id="_x0000_i1063" type="#_x0000_t75" style="width:48.85pt;height:20.15pt" o:ole="">
+          <v:shape id="_x0000_i1062" type="#_x0000_t75" style="width:48.85pt;height:20.15pt" o:ole="">
             <v:imagedata r:id="rId8" o:title=""/>
           </v:shape>
-          <w:control r:id="rId9" w:name="CheckBox2" w:shapeid="_x0000_i1063"/>
+          <w:control r:id="rId9" w:name="CheckBox2" w:shapeid="_x0000_i1062"/>
         </w:object>
       </w:r>
     </w:p>
@@ -443,7 +455,6 @@
         </w:numPr>
       </w:pPr>
       <w:r>
-        <w:lastRenderedPageBreak/>
         <w:t>Wenn ja</w:t>
       </w:r>
       <w:r>
@@ -476,34 +487,7 @@
           </w:tcPr>
           <w:p>
             <w:r>
-              <w:t xml:space="preserve">Ja, bei </w:t>
-            </w:r>
-            <w:r>
-              <w:t>S</w:t>
-            </w:r>
-            <w:r>
-              <w:t xml:space="preserve">uchtkranken geht es of darum dass man eine </w:t>
-            </w:r>
-            <w:r>
-              <w:t>S</w:t>
-            </w:r>
-            <w:r>
-              <w:t xml:space="preserve">trategie </w:t>
-            </w:r>
-            <w:r>
-              <w:t>festlegen muss</w:t>
-            </w:r>
-            <w:r>
-              <w:t xml:space="preserve">, </w:t>
-            </w:r>
-            <w:r>
-              <w:t>Kontakpersonen sind Teil davon (Siehe Frage 2 K</w:t>
-            </w:r>
-            <w:r>
-              <w:t>askade</w:t>
-            </w:r>
-            <w:r>
-              <w:t>). Wen kann ich kontaktieren wenn ich denke ich befinde mich in einer Risikosituation (z.B. Alkoholeinkaufen, Gefahr mit dem Trinken anzufangen.)</w:t>
+              <w:t>Ja, bei Suchtkranken geht es of darum dass man eine Strategie festlegen muss, Kontakpersonen sind Teil davon (Siehe Frage 2 Kaskade). Wen kann ich kontaktieren wenn ich denke ich befinde mich in einer Risikosituation (z.B. Alkoholeinkaufen, Gefahr mit dem Trinken anzufangen.)</w:t>
             </w:r>
           </w:p>
           <w:p/>
@@ -634,7 +618,6 @@
         </w:numPr>
       </w:pPr>
       <w:r>
-        <w:lastRenderedPageBreak/>
         <w:t>W</w:t>
       </w:r>
       <w:r>
@@ -1024,31 +1007,7 @@
               <w:rPr>
                 <w:shd w:val="clear" w:color="auto" w:fill="FFFFFF"/>
               </w:rPr>
-              <w:t>T</w:t>
-            </w:r>
-            <w:r>
-              <w:rPr>
-                <w:shd w:val="clear" w:color="auto" w:fill="FFFFFF"/>
-              </w:rPr>
-              <w:t xml:space="preserve">rifft zu </w:t>
-            </w:r>
-            <w:r>
-              <w:rPr>
-                <w:shd w:val="clear" w:color="auto" w:fill="FFFFFF"/>
-              </w:rPr>
-              <w:t>! G</w:t>
-            </w:r>
-            <w:r>
-              <w:rPr>
-                <w:shd w:val="clear" w:color="auto" w:fill="FFFFFF"/>
-              </w:rPr>
-              <w:t xml:space="preserve">anz wichtig mit </w:t>
-            </w:r>
-            <w:r>
-              <w:rPr>
-                <w:shd w:val="clear" w:color="auto" w:fill="FFFFFF"/>
-              </w:rPr>
-              <w:t>Therpateuten Termine einhalten für die Therapie.</w:t>
+              <w:t>Trifft zu ! Ganz wichtig mit Therpateuten Termine einhalten für die Therapie.</w:t>
             </w:r>
           </w:p>
           <w:p>
@@ -1067,49 +1026,7 @@
               <w:rPr>
                 <w:shd w:val="clear" w:color="auto" w:fill="FFFFFF"/>
               </w:rPr>
-              <w:t>A</w:t>
-            </w:r>
-            <w:r>
-              <w:rPr>
-                <w:shd w:val="clear" w:color="auto" w:fill="FFFFFF"/>
-              </w:rPr>
-              <w:t xml:space="preserve">bmachung </w:t>
-            </w:r>
-            <w:r>
-              <w:rPr>
-                <w:shd w:val="clear" w:color="auto" w:fill="FFFFFF"/>
-              </w:rPr>
-              <w:t>einhalten. A</w:t>
-            </w:r>
-            <w:r>
-              <w:rPr>
-                <w:shd w:val="clear" w:color="auto" w:fill="FFFFFF"/>
-              </w:rPr>
-              <w:t xml:space="preserve">uch </w:t>
-            </w:r>
-            <w:r>
-              <w:rPr>
-                <w:shd w:val="clear" w:color="auto" w:fill="FFFFFF"/>
-              </w:rPr>
-              <w:t>Sinnvoll wäre</w:t>
-            </w:r>
-            <w:r>
-              <w:rPr>
-                <w:shd w:val="clear" w:color="auto" w:fill="FFFFFF"/>
-              </w:rPr>
-              <w:t xml:space="preserve">, wenn nicht erschienen dann soll </w:t>
-            </w:r>
-            <w:r>
-              <w:rPr>
-                <w:shd w:val="clear" w:color="auto" w:fill="FFFFFF"/>
-              </w:rPr>
-              <w:t>P</w:t>
-            </w:r>
-            <w:r>
-              <w:rPr>
-                <w:shd w:val="clear" w:color="auto" w:fill="FFFFFF"/>
-              </w:rPr>
-              <w:t>atien</w:t>
+              <w:t>Abmachung einhalten. Auch Sinnvoll wäre, wenn nicht erschienen dann soll Patien</w:t>
             </w:r>
           </w:p>
           <w:p>
@@ -1128,49 +1045,7 @@
               <w:rPr>
                 <w:shd w:val="clear" w:color="auto" w:fill="FFFFFF"/>
               </w:rPr>
-              <w:t xml:space="preserve">sich </w:t>
-            </w:r>
-            <w:r>
-              <w:rPr>
-                <w:shd w:val="clear" w:color="auto" w:fill="FFFFFF"/>
-              </w:rPr>
-              <w:t>melden. Pat</w:t>
-            </w:r>
-            <w:r>
-              <w:rPr>
-                <w:shd w:val="clear" w:color="auto" w:fill="FFFFFF"/>
-              </w:rPr>
-              <w:t>.</w:t>
-            </w:r>
-            <w:r>
-              <w:rPr>
-                <w:shd w:val="clear" w:color="auto" w:fill="FFFFFF"/>
-              </w:rPr>
-              <w:t xml:space="preserve"> sollte </w:t>
-            </w:r>
-            <w:r>
-              <w:rPr>
-                <w:shd w:val="clear" w:color="auto" w:fill="FFFFFF"/>
-              </w:rPr>
-              <w:t xml:space="preserve">dabei </w:t>
-            </w:r>
-            <w:r>
-              <w:rPr>
-                <w:shd w:val="clear" w:color="auto" w:fill="FFFFFF"/>
-              </w:rPr>
-              <w:t xml:space="preserve">keine führende </w:t>
-            </w:r>
-            <w:r>
-              <w:rPr>
-                <w:shd w:val="clear" w:color="auto" w:fill="FFFFFF"/>
-              </w:rPr>
-              <w:t>Funktion einnehmen in der Planung</w:t>
-            </w:r>
-            <w:r>
-              <w:rPr>
-                <w:shd w:val="clear" w:color="auto" w:fill="FFFFFF"/>
-              </w:rPr>
-              <w:t xml:space="preserve">, </w:t>
+              <w:t xml:space="preserve">sich melden. Pat. sollte dabei keine führende Funktion einnehmen in der Planung, </w:t>
             </w:r>
           </w:p>
           <w:p>
@@ -1202,37 +1077,7 @@
               <w:rPr>
                 <w:shd w:val="clear" w:color="auto" w:fill="FFFFFF"/>
               </w:rPr>
-              <w:t>Aber</w:t>
-            </w:r>
-            <w:r>
-              <w:rPr>
-                <w:shd w:val="clear" w:color="auto" w:fill="FFFFFF"/>
-              </w:rPr>
-              <w:t xml:space="preserve"> wenn es um </w:t>
-            </w:r>
-            <w:r>
-              <w:rPr>
-                <w:shd w:val="clear" w:color="auto" w:fill="FFFFFF"/>
-              </w:rPr>
-              <w:t>V</w:t>
-            </w:r>
-            <w:r>
-              <w:rPr>
-                <w:shd w:val="clear" w:color="auto" w:fill="FFFFFF"/>
-              </w:rPr>
-              <w:t xml:space="preserve">orbeugung eines </w:t>
-            </w:r>
-            <w:r>
-              <w:rPr>
-                <w:shd w:val="clear" w:color="auto" w:fill="FFFFFF"/>
-              </w:rPr>
-              <w:t>Rückfalls geht…..?</w:t>
-            </w:r>
-            <w:r>
-              <w:rPr>
-                <w:shd w:val="clear" w:color="auto" w:fill="FFFFFF"/>
-              </w:rPr>
-              <w:t>.</w:t>
+              <w:t>Aber wenn es um Vorbeugung eines Rückfalls geht…..?.</w:t>
             </w:r>
           </w:p>
           <w:p>
@@ -1264,37 +1109,7 @@
               <w:rPr>
                 <w:shd w:val="clear" w:color="auto" w:fill="FFFFFF"/>
               </w:rPr>
-              <w:t xml:space="preserve">Bei der </w:t>
-            </w:r>
-            <w:r>
-              <w:rPr>
-                <w:shd w:val="clear" w:color="auto" w:fill="FFFFFF"/>
-              </w:rPr>
-              <w:t>Terminplanung</w:t>
-            </w:r>
-            <w:r>
-              <w:rPr>
-                <w:shd w:val="clear" w:color="auto" w:fill="FFFFFF"/>
-              </w:rPr>
-              <w:t xml:space="preserve"> gibt es ein G</w:t>
-            </w:r>
-            <w:r>
-              <w:rPr>
-                <w:shd w:val="clear" w:color="auto" w:fill="FFFFFF"/>
-              </w:rPr>
-              <w:t xml:space="preserve">rundmuster von </w:t>
-            </w:r>
-            <w:r>
-              <w:rPr>
-                <w:shd w:val="clear" w:color="auto" w:fill="FFFFFF"/>
-              </w:rPr>
-              <w:t>V</w:t>
-            </w:r>
-            <w:r>
-              <w:rPr>
-                <w:shd w:val="clear" w:color="auto" w:fill="FFFFFF"/>
-              </w:rPr>
-              <w:t xml:space="preserve">erabredungen durch die </w:t>
+              <w:t xml:space="preserve">Bei der Terminplanung gibt es ein Grundmuster von Verabredungen durch die </w:t>
             </w:r>
           </w:p>
           <w:p>
@@ -1305,36 +1120,31 @@
                 <w:numId w:val="0"/>
               </w:numPr>
               <w:ind w:left="360" w:hanging="360"/>
-            </w:pPr>
-            <w:r>
               <w:rPr>
                 <w:shd w:val="clear" w:color="auto" w:fill="FFFFFF"/>
               </w:rPr>
-              <w:t>W</w:t>
-            </w:r>
+            </w:pPr>
             <w:r>
               <w:rPr>
                 <w:shd w:val="clear" w:color="auto" w:fill="FFFFFF"/>
               </w:rPr>
-              <w:t>oche</w:t>
-            </w:r>
+              <w:t>Woche hindurch, wenn Pat. Täglich in Kontakt mit anderen steht.</w:t>
+            </w:r>
+          </w:p>
+          <w:p>
+            <w:pPr>
+              <w:pStyle w:val="Aufzhlungszeichen"/>
+              <w:numPr>
+                <w:ilvl w:val="0"/>
+                <w:numId w:val="0"/>
+              </w:numPr>
+              <w:ind w:left="360" w:hanging="360"/>
+            </w:pPr>
             <w:r>
               <w:rPr>
                 <w:shd w:val="clear" w:color="auto" w:fill="FFFFFF"/>
               </w:rPr>
-              <w:t xml:space="preserve"> hindurch</w:t>
-            </w:r>
-            <w:r>
-              <w:rPr>
-                <w:shd w:val="clear" w:color="auto" w:fill="FFFFFF"/>
-              </w:rPr>
-              <w:t xml:space="preserve">, wenn </w:t>
-            </w:r>
-            <w:r>
-              <w:rPr>
-                <w:shd w:val="clear" w:color="auto" w:fill="FFFFFF"/>
-              </w:rPr>
-              <w:t>Pat. Täglich in Kontakt mit anderen steht.</w:t>
+              <w:t>//Spitex die regelmässig in Kontakt treten mit Patienten, sind spezialisiert auf Patienten-problem</w:t>
             </w:r>
           </w:p>
           <w:p>
@@ -1571,27 +1381,51 @@
               </w:tabs>
             </w:pPr>
             <w:r>
-              <w:t xml:space="preserve">Unsicher, kann </w:t>
-            </w:r>
-            <w:r>
-              <w:t xml:space="preserve">er </w:t>
-            </w:r>
-            <w:r>
-              <w:t xml:space="preserve">nicht sagen. Vielleicht gibt es. Muss eruiert werden. Kann sich </w:t>
-            </w:r>
-            <w:r>
-              <w:t>dies</w:t>
-            </w:r>
-            <w:r>
-              <w:t xml:space="preserve"> aber vorstellen.</w:t>
-            </w:r>
-          </w:p>
-          <w:p>
-            <w:pPr>
-              <w:pStyle w:val="Listenabsatz"/>
+              <w:t xml:space="preserve">Unsicher, kann er nicht sagen. Vielleicht gibt es. </w:t>
+            </w:r>
+          </w:p>
+          <w:p>
+            <w:pPr>
               <w:tabs>
                 <w:tab w:val="left" w:pos="1605"/>
               </w:tabs>
+            </w:pPr>
+            <w:r>
+              <w:t>//</w:t>
+            </w:r>
+            <w:r>
+              <w:t>Muss</w:t>
+            </w:r>
+            <w:r>
+              <w:t xml:space="preserve"> wohl uns weiter</w:t>
+            </w:r>
+            <w:r>
+              <w:t xml:space="preserve"> eruiert werden. </w:t>
+            </w:r>
+          </w:p>
+          <w:p>
+            <w:pPr>
+              <w:tabs>
+                <w:tab w:val="left" w:pos="1605"/>
+              </w:tabs>
+            </w:pPr>
+          </w:p>
+          <w:p>
+            <w:pPr>
+              <w:tabs>
+                <w:tab w:val="left" w:pos="1605"/>
+              </w:tabs>
+            </w:pPr>
+            <w:r>
+              <w:t>Kann sich dies aber vorstellen.</w:t>
+            </w:r>
+          </w:p>
+          <w:p>
+            <w:pPr>
+              <w:pStyle w:val="Listenabsatz"/>
+              <w:tabs>
+                <w:tab w:val="left" w:pos="1605"/>
+              </w:tabs>
               <w:ind w:left="0"/>
             </w:pPr>
           </w:p>
@@ -1605,19 +1439,6 @@
           <w:tab w:val="left" w:pos="1605"/>
         </w:tabs>
       </w:pPr>
-    </w:p>
-    <w:p>
-      <w:pPr>
-        <w:pStyle w:val="Listenabsatz"/>
-        <w:tabs>
-          <w:tab w:val="left" w:pos="1605"/>
-        </w:tabs>
-      </w:pPr>
-    </w:p>
-    <w:p>
-      <w:r>
-        <w:br w:type="page"/>
-      </w:r>
     </w:p>
     <w:p>
       <w:pPr>
@@ -1628,7 +1449,6 @@
         </w:numPr>
       </w:pPr>
       <w:r>
-        <w:lastRenderedPageBreak/>
         <w:t xml:space="preserve">Sollte der Patienten seine </w:t>
       </w:r>
       <w:r>
@@ -1692,18 +1512,18 @@
       </w:pPr>
       <w:r>
         <w:object w:dxaOrig="225" w:dyaOrig="225" w14:anchorId="2CC0E411">
-          <v:shape id="_x0000_i1101" type="#_x0000_t75" style="width:46.3pt;height:23.15pt" o:ole="">
+          <v:shape id="_x0000_i1063" type="#_x0000_t75" style="width:46.3pt;height:23.15pt" o:ole="">
             <v:imagedata r:id="rId6" o:title=""/>
           </v:shape>
-          <w:control r:id="rId10" w:name="CheckBox11" w:shapeid="_x0000_i1101"/>
+          <w:control r:id="rId10" w:name="CheckBox3" w:shapeid="_x0000_i1063"/>
         </w:object>
       </w:r>
       <w:r>
         <w:object w:dxaOrig="225" w:dyaOrig="225" w14:anchorId="7EFA3BE2">
-          <v:shape id="_x0000_i1067" type="#_x0000_t75" style="width:48.85pt;height:20.15pt" o:ole="">
+          <v:shape id="_x0000_i1064" type="#_x0000_t75" style="width:48.85pt;height:20.15pt" o:ole="">
             <v:imagedata r:id="rId8" o:title=""/>
           </v:shape>
-          <w:control r:id="rId11" w:name="CheckBox21" w:shapeid="_x0000_i1067"/>
+          <w:control r:id="rId11" w:name="CheckBox4" w:shapeid="_x0000_i1064"/>
         </w:object>
       </w:r>
     </w:p>
@@ -1730,10 +1550,12 @@
               <w:t>Findet er sehr Sinnvoll!!</w:t>
             </w:r>
             <w:r>
-              <w:t xml:space="preserve"> Wird oft gemacht, </w:t>
-            </w:r>
-            <w:r>
-              <w:t>mit Heft und Stift</w:t>
+              <w:t xml:space="preserve"> Wird oft gemacht, mit Heft und Stift</w:t>
+            </w:r>
+          </w:p>
+          <w:p>
+            <w:r>
+              <w:t>Gute weil Telephon z.B. immer verfügbar.</w:t>
             </w:r>
           </w:p>
           <w:p>
@@ -1773,18 +1595,18 @@
       </w:pPr>
       <w:r>
         <w:object w:dxaOrig="225" w:dyaOrig="225" w14:anchorId="4D4DFA99">
-          <v:shape id="_x0000_i1069" type="#_x0000_t75" style="width:46.3pt;height:23.15pt" o:ole="">
+          <v:shape id="_x0000_i1065" type="#_x0000_t75" style="width:46.3pt;height:23.15pt" o:ole="">
             <v:imagedata r:id="rId12" o:title=""/>
           </v:shape>
-          <w:control r:id="rId13" w:name="CheckBox12" w:shapeid="_x0000_i1069"/>
+          <w:control r:id="rId13" w:name="CheckBox5" w:shapeid="_x0000_i1065"/>
         </w:object>
       </w:r>
       <w:r>
         <w:object w:dxaOrig="225" w:dyaOrig="225" w14:anchorId="4393AEA0">
-          <v:shape id="_x0000_i1104" type="#_x0000_t75" style="width:48.85pt;height:20.15pt" o:ole="">
+          <v:shape id="_x0000_i1066" type="#_x0000_t75" style="width:48.85pt;height:20.15pt" o:ole="">
             <v:imagedata r:id="rId14" o:title=""/>
           </v:shape>
-          <w:control r:id="rId15" w:name="CheckBox22" w:shapeid="_x0000_i1104"/>
+          <w:control r:id="rId15" w:name="CheckBox6" w:shapeid="_x0000_i1066"/>
         </w:object>
       </w:r>
     </w:p>
@@ -1817,6 +1639,12 @@
               <w:pStyle w:val="Listenabsatz"/>
               <w:ind w:left="0"/>
             </w:pPr>
+          </w:p>
+          <w:p>
+            <w:pPr>
+              <w:pStyle w:val="Listenabsatz"/>
+              <w:ind w:left="0"/>
+            </w:pPr>
             <w:r>
               <w:t xml:space="preserve">Patient sollte mit dem Telefon in die Therapie kommen und dort mit Therapeuten besprechen. </w:t>
             </w:r>
@@ -1906,18 +1734,18 @@
       </w:pPr>
       <w:r>
         <w:object w:dxaOrig="225" w:dyaOrig="225" w14:anchorId="0000560C">
-          <v:shape id="_x0000_i1107" type="#_x0000_t75" style="width:46.3pt;height:23.15pt" o:ole="">
+          <v:shape id="_x0000_i1067" type="#_x0000_t75" style="width:46.3pt;height:23.15pt" o:ole="">
             <v:imagedata r:id="rId6" o:title=""/>
           </v:shape>
-          <w:control r:id="rId16" w:name="CheckBox13" w:shapeid="_x0000_i1107"/>
+          <w:control r:id="rId16" w:name="CheckBox7" w:shapeid="_x0000_i1067"/>
         </w:object>
       </w:r>
       <w:r>
         <w:object w:dxaOrig="225" w:dyaOrig="225" w14:anchorId="27F1C2EF">
-          <v:shape id="_x0000_i1075" type="#_x0000_t75" style="width:48.85pt;height:20.15pt" o:ole="">
+          <v:shape id="_x0000_i1068" type="#_x0000_t75" style="width:48.85pt;height:20.15pt" o:ole="">
             <v:imagedata r:id="rId8" o:title=""/>
           </v:shape>
-          <w:control r:id="rId17" w:name="CheckBox23" w:shapeid="_x0000_i1075"/>
+          <w:control r:id="rId17" w:name="CheckBox8" w:shapeid="_x0000_i1068"/>
         </w:object>
       </w:r>
     </w:p>
@@ -1979,18 +1807,18 @@
       </w:pPr>
       <w:r>
         <w:object w:dxaOrig="225" w:dyaOrig="225" w14:anchorId="4FE12FA3">
-          <v:shape id="_x0000_i1077" type="#_x0000_t75" style="width:46.3pt;height:23.15pt" o:ole="">
+          <v:shape id="_x0000_i1069" type="#_x0000_t75" style="width:46.3pt;height:23.15pt" o:ole="">
             <v:imagedata r:id="rId12" o:title=""/>
           </v:shape>
-          <w:control r:id="rId18" w:name="CheckBox14" w:shapeid="_x0000_i1077"/>
+          <w:control r:id="rId18" w:name="CheckBox9" w:shapeid="_x0000_i1069"/>
         </w:object>
       </w:r>
       <w:r>
         <w:object w:dxaOrig="225" w:dyaOrig="225" w14:anchorId="0CED4F1E">
-          <v:shape id="_x0000_i1079" type="#_x0000_t75" style="width:48.85pt;height:20.15pt" o:ole="">
+          <v:shape id="_x0000_i1070" type="#_x0000_t75" style="width:48.85pt;height:20.15pt" o:ole="">
             <v:imagedata r:id="rId8" o:title=""/>
           </v:shape>
-          <w:control r:id="rId19" w:name="CheckBox24" w:shapeid="_x0000_i1079"/>
+          <w:control r:id="rId19" w:name="CheckBox10" w:shapeid="_x0000_i1070"/>
         </w:object>
       </w:r>
     </w:p>
@@ -2028,7 +1856,17 @@
               <w:ind w:left="0"/>
             </w:pPr>
             <w:r>
-              <w:t>Eher nicht, aber es gibt Befindlichkeitsfragebögen, die Richtung Tagebuch gehen.</w:t>
+              <w:t xml:space="preserve">Eher nicht, aber es gibt </w:t>
+            </w:r>
+            <w:r>
+              <w:rPr>
+                <w:b/>
+                <w:highlight w:val="yellow"/>
+              </w:rPr>
+              <w:t>Befindlichkeitsfragebögen</w:t>
+            </w:r>
+            <w:r>
+              <w:t>, die Richtung Tagebuch gehen.</w:t>
             </w:r>
           </w:p>
         </w:tc>
@@ -2074,18 +1912,18 @@
       </w:pPr>
       <w:r>
         <w:object w:dxaOrig="225" w:dyaOrig="225" w14:anchorId="6E59E5B6">
-          <v:shape id="_x0000_i1081" type="#_x0000_t75" style="width:46.3pt;height:23.15pt" o:ole="">
+          <v:shape id="_x0000_i1071" type="#_x0000_t75" style="width:46.3pt;height:23.15pt" o:ole="">
             <v:imagedata r:id="rId12" o:title=""/>
           </v:shape>
-          <w:control r:id="rId20" w:name="CheckBox15" w:shapeid="_x0000_i1081"/>
+          <w:control r:id="rId20" w:name="CheckBox11" w:shapeid="_x0000_i1071"/>
         </w:object>
       </w:r>
       <w:r>
         <w:object w:dxaOrig="225" w:dyaOrig="225" w14:anchorId="09CE76A6">
-          <v:shape id="_x0000_i1113" type="#_x0000_t75" style="width:48.85pt;height:20.15pt" o:ole="">
+          <v:shape id="_x0000_i1072" type="#_x0000_t75" style="width:48.85pt;height:20.15pt" o:ole="">
             <v:imagedata r:id="rId14" o:title=""/>
           </v:shape>
-          <w:control r:id="rId21" w:name="CheckBox25" w:shapeid="_x0000_i1113"/>
+          <w:control r:id="rId21" w:name="CheckBox12" w:shapeid="_x0000_i1072"/>
         </w:object>
       </w:r>
     </w:p>
@@ -2114,7 +1952,19 @@
           </w:tcPr>
           <w:p>
             <w:r>
-              <w:t>Nein, alles wäre aus der Luft gegriffen.</w:t>
+              <w:t xml:space="preserve">Nein, alles wäre </w:t>
+            </w:r>
+            <w:r>
+              <w:t xml:space="preserve">von ihm </w:t>
+            </w:r>
+            <w:r>
+              <w:t>aus</w:t>
+            </w:r>
+            <w:r>
+              <w:t xml:space="preserve">, aus </w:t>
+            </w:r>
+            <w:r>
+              <w:t>der Luft gegriffen.</w:t>
             </w:r>
           </w:p>
           <w:p>
@@ -2145,7 +1995,6 @@
         </w:numPr>
       </w:pPr>
       <w:r>
-        <w:lastRenderedPageBreak/>
         <w:t xml:space="preserve">Könnte ein Dashboard auf dem Bildschirm helfen die </w:t>
       </w:r>
       <w:r>
@@ -2161,18 +2010,18 @@
       </w:pPr>
       <w:r>
         <w:object w:dxaOrig="225" w:dyaOrig="225" w14:anchorId="40E509B5">
-          <v:shape id="_x0000_i1085" type="#_x0000_t75" style="width:46.3pt;height:23.15pt" o:ole="">
+          <v:shape id="_x0000_i1073" type="#_x0000_t75" style="width:46.3pt;height:23.15pt" o:ole="">
             <v:imagedata r:id="rId12" o:title=""/>
           </v:shape>
-          <w:control r:id="rId22" w:name="CheckBox16" w:shapeid="_x0000_i1085"/>
+          <w:control r:id="rId22" w:name="CheckBox13" w:shapeid="_x0000_i1073"/>
         </w:object>
       </w:r>
       <w:r>
         <w:object w:dxaOrig="225" w:dyaOrig="225" w14:anchorId="2DB22DE3">
-          <v:shape id="_x0000_i1114" type="#_x0000_t75" style="width:48.85pt;height:20.15pt" o:ole="">
+          <v:shape id="_x0000_i1074" type="#_x0000_t75" style="width:48.85pt;height:20.15pt" o:ole="">
             <v:imagedata r:id="rId14" o:title=""/>
           </v:shape>
-          <w:control r:id="rId23" w:name="CheckBox26" w:shapeid="_x0000_i1114"/>
+          <w:control r:id="rId23" w:name="CheckBox14" w:shapeid="_x0000_i1074"/>
         </w:object>
       </w:r>
     </w:p>
@@ -2242,18 +2091,18 @@
       </w:pPr>
       <w:r>
         <w:object w:dxaOrig="225" w:dyaOrig="225" w14:anchorId="3FF85582">
-          <v:shape id="_x0000_i1118" type="#_x0000_t75" style="width:46.3pt;height:23.15pt" o:ole="">
+          <v:shape id="_x0000_i1075" type="#_x0000_t75" style="width:46.3pt;height:23.15pt" o:ole="">
             <v:imagedata r:id="rId6" o:title=""/>
           </v:shape>
-          <w:control r:id="rId24" w:name="CheckBox17" w:shapeid="_x0000_i1118"/>
+          <w:control r:id="rId24" w:name="CheckBox15" w:shapeid="_x0000_i1075"/>
         </w:object>
       </w:r>
       <w:r>
         <w:object w:dxaOrig="225" w:dyaOrig="225" w14:anchorId="34F538B0">
-          <v:shape id="_x0000_i1091" type="#_x0000_t75" style="width:48.85pt;height:20.15pt" o:ole="">
+          <v:shape id="_x0000_i1076" type="#_x0000_t75" style="width:48.85pt;height:20.15pt" o:ole="">
             <v:imagedata r:id="rId8" o:title=""/>
           </v:shape>
-          <w:control r:id="rId25" w:name="CheckBox27" w:shapeid="_x0000_i1091"/>
+          <w:control r:id="rId25" w:name="CheckBox16" w:shapeid="_x0000_i1076"/>
         </w:object>
       </w:r>
     </w:p>
@@ -2363,18 +2212,18 @@
       </w:pPr>
       <w:r>
         <w:object w:dxaOrig="225" w:dyaOrig="225" w14:anchorId="7FB720CC">
-          <v:shape id="_x0000_i1119" type="#_x0000_t75" style="width:46.3pt;height:23.15pt" o:ole="">
+          <v:shape id="_x0000_i1077" type="#_x0000_t75" style="width:46.3pt;height:23.15pt" o:ole="">
             <v:imagedata r:id="rId6" o:title=""/>
           </v:shape>
-          <w:control r:id="rId26" w:name="CheckBox18" w:shapeid="_x0000_i1119"/>
+          <w:control r:id="rId26" w:name="CheckBox17" w:shapeid="_x0000_i1077"/>
         </w:object>
       </w:r>
       <w:r>
         <w:object w:dxaOrig="225" w:dyaOrig="225" w14:anchorId="2F723529">
-          <v:shape id="_x0000_i1095" type="#_x0000_t75" style="width:48.85pt;height:20.15pt" o:ole="">
+          <v:shape id="_x0000_i1078" type="#_x0000_t75" style="width:48.85pt;height:20.15pt" o:ole="">
             <v:imagedata r:id="rId8" o:title=""/>
           </v:shape>
-          <w:control r:id="rId27" w:name="CheckBox28" w:shapeid="_x0000_i1095"/>
+          <w:control r:id="rId27" w:name="CheckBox18" w:shapeid="_x0000_i1078"/>
         </w:object>
       </w:r>
     </w:p>
@@ -2442,7 +2291,16 @@
     </w:p>
     <w:p/>
     <w:p/>
-    <w:p/>
+    <w:p>
+      <w:r>
+        <w:t>Dr. Hausmann wäre bereit für follow-up, ich habe gesagt ggf. in digitaler form.</w:t>
+      </w:r>
+    </w:p>
+    <w:p>
+      <w:r>
+        <w:t>Use Case, Prototypfotos.</w:t>
+      </w:r>
+    </w:p>
     <w:p/>
     <w:p/>
     <w:p/>

</xml_diff>